<commit_message>
section 10 lab 3 updated
</commit_message>
<xml_diff>
--- a/Laboratorios/Laboratorio_3/Laboratorio 3 - PWM.docx
+++ b/Laboratorios/Laboratorio_3/Laboratorio 3 - PWM.docx
@@ -411,10 +411,10 @@
             <v:path o:extrusionok="f" gradientshapeok="t" o:connecttype="rect"/>
             <o:lock v:ext="edit" aspectratio="t"/>
           </v:shapetype>
-          <v:shape id="_x0000_i1025" type="#_x0000_t75" style="width:465.65pt;height:216.95pt" o:ole="">
+          <v:shape id="_x0000_i1025" type="#_x0000_t75" style="width:465.95pt;height:216.7pt" o:ole="">
             <v:imagedata r:id="rId8" o:title=""/>
           </v:shape>
-          <o:OLEObject Type="Embed" ProgID="Visio.Drawing.15" ShapeID="_x0000_i1025" DrawAspect="Content" ObjectID="_1610900780" r:id="rId9"/>
+          <o:OLEObject Type="Embed" ProgID="Visio.Drawing.15" ShapeID="_x0000_i1025" DrawAspect="Content" ObjectID="_1623790465" r:id="rId9"/>
         </w:object>
       </w:r>
     </w:p>
@@ -4526,37 +4526,43 @@
       </w:pPr>
       <w:r>
         <w:rPr>
-          <w:lang w:val="es-PA"/>
-        </w:rPr>
-        <w:t>1</w:t>
-      </w:r>
-      <w:r>
-        <w:rPr>
-          <w:lang w:val="es-PA"/>
-        </w:rPr>
-        <w:t>1</w:t>
-      </w:r>
-      <w:r>
-        <w:rPr>
-          <w:lang w:val="es-PA"/>
-        </w:rPr>
-        <w:t xml:space="preserve"> – Genere el archivo de salida para programación del FPGA</w:t>
-      </w:r>
-    </w:p>
-    <w:p>
-      <w:pPr>
-        <w:tabs>
-          <w:tab w:val="left" w:pos="1071"/>
-        </w:tabs>
-        <w:rPr>
-          <w:lang w:val="es-PA"/>
-        </w:rPr>
-      </w:pPr>
-      <w:r>
-        <w:rPr>
-          <w:lang w:val="es-PA"/>
-        </w:rPr>
-        <w:t>12 – Descargue el archivo y observe el funcionamiento.</w:t>
+          <w:noProof/>
+        </w:rPr>
+        <w:drawing>
+          <wp:inline distT="0" distB="0" distL="0" distR="0" wp14:anchorId="663D0FDC" wp14:editId="17B69A74">
+            <wp:extent cx="5943600" cy="448310"/>
+            <wp:effectExtent l="0" t="0" r="0" b="8890"/>
+            <wp:docPr id="5" name="Picture 5"/>
+            <wp:cNvGraphicFramePr>
+              <a:graphicFrameLocks xmlns:a="http://schemas.openxmlformats.org/drawingml/2006/main" noChangeAspect="1"/>
+            </wp:cNvGraphicFramePr>
+            <a:graphic xmlns:a="http://schemas.openxmlformats.org/drawingml/2006/main">
+              <a:graphicData uri="http://schemas.openxmlformats.org/drawingml/2006/picture">
+                <pic:pic xmlns:pic="http://schemas.openxmlformats.org/drawingml/2006/picture">
+                  <pic:nvPicPr>
+                    <pic:cNvPr id="1" name=""/>
+                    <pic:cNvPicPr/>
+                  </pic:nvPicPr>
+                  <pic:blipFill>
+                    <a:blip r:embed="rId18"/>
+                    <a:stretch>
+                      <a:fillRect/>
+                    </a:stretch>
+                  </pic:blipFill>
+                  <pic:spPr>
+                    <a:xfrm>
+                      <a:off x="0" y="0"/>
+                      <a:ext cx="5943600" cy="448310"/>
+                    </a:xfrm>
+                    <a:prstGeom prst="rect">
+                      <a:avLst/>
+                    </a:prstGeom>
+                  </pic:spPr>
+                </pic:pic>
+              </a:graphicData>
+            </a:graphic>
+          </wp:inline>
+        </w:drawing>
       </w:r>
     </w:p>
     <w:p>
@@ -4571,8 +4577,394 @@
       </w:pPr>
       <w:r>
         <w:rPr>
-          <w:lang w:val="es-PA"/>
-        </w:rPr>
+          <w:noProof/>
+        </w:rPr>
+        <w:drawing>
+          <wp:inline distT="0" distB="0" distL="0" distR="0" wp14:anchorId="6330B48F" wp14:editId="63DB413D">
+            <wp:extent cx="5943600" cy="233045"/>
+            <wp:effectExtent l="0" t="0" r="0" b="0"/>
+            <wp:docPr id="8" name="Picture 8"/>
+            <wp:cNvGraphicFramePr>
+              <a:graphicFrameLocks xmlns:a="http://schemas.openxmlformats.org/drawingml/2006/main" noChangeAspect="1"/>
+            </wp:cNvGraphicFramePr>
+            <a:graphic xmlns:a="http://schemas.openxmlformats.org/drawingml/2006/main">
+              <a:graphicData uri="http://schemas.openxmlformats.org/drawingml/2006/picture">
+                <pic:pic xmlns:pic="http://schemas.openxmlformats.org/drawingml/2006/picture">
+                  <pic:nvPicPr>
+                    <pic:cNvPr id="1" name=""/>
+                    <pic:cNvPicPr/>
+                  </pic:nvPicPr>
+                  <pic:blipFill>
+                    <a:blip r:embed="rId19"/>
+                    <a:stretch>
+                      <a:fillRect/>
+                    </a:stretch>
+                  </pic:blipFill>
+                  <pic:spPr>
+                    <a:xfrm>
+                      <a:off x="0" y="0"/>
+                      <a:ext cx="5943600" cy="233045"/>
+                    </a:xfrm>
+                    <a:prstGeom prst="rect">
+                      <a:avLst/>
+                    </a:prstGeom>
+                  </pic:spPr>
+                </pic:pic>
+              </a:graphicData>
+            </a:graphic>
+          </wp:inline>
+        </w:drawing>
+      </w:r>
+    </w:p>
+    <w:p>
+      <w:pPr>
+        <w:tabs>
+          <w:tab w:val="left" w:pos="1071"/>
+        </w:tabs>
+        <w:jc w:val="both"/>
+        <w:rPr>
+          <w:lang w:val="es-PA"/>
+        </w:rPr>
+      </w:pPr>
+      <w:r>
+        <w:rPr>
+          <w:noProof/>
+        </w:rPr>
+        <w:drawing>
+          <wp:inline distT="0" distB="0" distL="0" distR="0" wp14:anchorId="4E041192" wp14:editId="37D87610">
+            <wp:extent cx="5943600" cy="229870"/>
+            <wp:effectExtent l="0" t="0" r="0" b="0"/>
+            <wp:docPr id="9" name="Picture 9"/>
+            <wp:cNvGraphicFramePr>
+              <a:graphicFrameLocks xmlns:a="http://schemas.openxmlformats.org/drawingml/2006/main" noChangeAspect="1"/>
+            </wp:cNvGraphicFramePr>
+            <a:graphic xmlns:a="http://schemas.openxmlformats.org/drawingml/2006/main">
+              <a:graphicData uri="http://schemas.openxmlformats.org/drawingml/2006/picture">
+                <pic:pic xmlns:pic="http://schemas.openxmlformats.org/drawingml/2006/picture">
+                  <pic:nvPicPr>
+                    <pic:cNvPr id="1" name=""/>
+                    <pic:cNvPicPr/>
+                  </pic:nvPicPr>
+                  <pic:blipFill>
+                    <a:blip r:embed="rId20"/>
+                    <a:stretch>
+                      <a:fillRect/>
+                    </a:stretch>
+                  </pic:blipFill>
+                  <pic:spPr>
+                    <a:xfrm>
+                      <a:off x="0" y="0"/>
+                      <a:ext cx="5943600" cy="229870"/>
+                    </a:xfrm>
+                    <a:prstGeom prst="rect">
+                      <a:avLst/>
+                    </a:prstGeom>
+                  </pic:spPr>
+                </pic:pic>
+              </a:graphicData>
+            </a:graphic>
+          </wp:inline>
+        </w:drawing>
+      </w:r>
+    </w:p>
+    <w:p>
+      <w:pPr>
+        <w:tabs>
+          <w:tab w:val="left" w:pos="1071"/>
+        </w:tabs>
+        <w:jc w:val="both"/>
+        <w:rPr>
+          <w:lang w:val="es-PA"/>
+        </w:rPr>
+      </w:pPr>
+      <w:r>
+        <w:rPr>
+          <w:lang w:val="es-PA"/>
+        </w:rPr>
+        <w:t>1</w:t>
+      </w:r>
+      <w:r>
+        <w:rPr>
+          <w:lang w:val="es-PA"/>
+        </w:rPr>
+        <w:t>1</w:t>
+      </w:r>
+      <w:r>
+        <w:rPr>
+          <w:lang w:val="es-PA"/>
+        </w:rPr>
+        <w:t xml:space="preserve"> – Genere el archivo de salida para programación del FPGA</w:t>
+      </w:r>
+      <w:r>
+        <w:rPr>
+          <w:lang w:val="es-PA"/>
+        </w:rPr>
+        <w:t xml:space="preserve">.  Recuerde que debe añadir el archivo </w:t>
+      </w:r>
+      <w:proofErr w:type="spellStart"/>
+      <w:r>
+        <w:rPr>
+          <w:lang w:val="es-PA"/>
+        </w:rPr>
+        <w:t>pre.tcl</w:t>
+      </w:r>
+      <w:proofErr w:type="spellEnd"/>
+    </w:p>
+    <w:p>
+      <w:pPr>
+        <w:tabs>
+          <w:tab w:val="left" w:pos="1071"/>
+        </w:tabs>
+        <w:jc w:val="both"/>
+        <w:rPr>
+          <w:lang w:val="es-PA"/>
+        </w:rPr>
+      </w:pPr>
+      <w:r>
+        <w:rPr>
+          <w:noProof/>
+        </w:rPr>
+        <w:drawing>
+          <wp:inline distT="0" distB="0" distL="0" distR="0" wp14:anchorId="4A13BB79" wp14:editId="720BEC3F">
+            <wp:extent cx="4019550" cy="895350"/>
+            <wp:effectExtent l="0" t="0" r="0" b="0"/>
+            <wp:docPr id="11" name="Picture 11"/>
+            <wp:cNvGraphicFramePr>
+              <a:graphicFrameLocks xmlns:a="http://schemas.openxmlformats.org/drawingml/2006/main" noChangeAspect="1"/>
+            </wp:cNvGraphicFramePr>
+            <a:graphic xmlns:a="http://schemas.openxmlformats.org/drawingml/2006/main">
+              <a:graphicData uri="http://schemas.openxmlformats.org/drawingml/2006/picture">
+                <pic:pic xmlns:pic="http://schemas.openxmlformats.org/drawingml/2006/picture">
+                  <pic:nvPicPr>
+                    <pic:cNvPr id="1" name=""/>
+                    <pic:cNvPicPr/>
+                  </pic:nvPicPr>
+                  <pic:blipFill>
+                    <a:blip r:embed="rId21"/>
+                    <a:stretch>
+                      <a:fillRect/>
+                    </a:stretch>
+                  </pic:blipFill>
+                  <pic:spPr>
+                    <a:xfrm>
+                      <a:off x="0" y="0"/>
+                      <a:ext cx="4019550" cy="895350"/>
+                    </a:xfrm>
+                    <a:prstGeom prst="rect">
+                      <a:avLst/>
+                    </a:prstGeom>
+                  </pic:spPr>
+                </pic:pic>
+              </a:graphicData>
+            </a:graphic>
+          </wp:inline>
+        </w:drawing>
+      </w:r>
+    </w:p>
+    <w:p>
+      <w:pPr>
+        <w:tabs>
+          <w:tab w:val="left" w:pos="1071"/>
+        </w:tabs>
+        <w:jc w:val="center"/>
+        <w:rPr>
+          <w:lang w:val="es-PA"/>
+        </w:rPr>
+      </w:pPr>
+      <w:r>
+        <w:rPr>
+          <w:noProof/>
+        </w:rPr>
+        <w:drawing>
+          <wp:inline distT="0" distB="0" distL="0" distR="0" wp14:anchorId="57DCEA0B" wp14:editId="4211B28B">
+            <wp:extent cx="2505075" cy="1200150"/>
+            <wp:effectExtent l="0" t="0" r="9525" b="0"/>
+            <wp:docPr id="12" name="Picture 12"/>
+            <wp:cNvGraphicFramePr>
+              <a:graphicFrameLocks xmlns:a="http://schemas.openxmlformats.org/drawingml/2006/main" noChangeAspect="1"/>
+            </wp:cNvGraphicFramePr>
+            <a:graphic xmlns:a="http://schemas.openxmlformats.org/drawingml/2006/main">
+              <a:graphicData uri="http://schemas.openxmlformats.org/drawingml/2006/picture">
+                <pic:pic xmlns:pic="http://schemas.openxmlformats.org/drawingml/2006/picture">
+                  <pic:nvPicPr>
+                    <pic:cNvPr id="1" name=""/>
+                    <pic:cNvPicPr/>
+                  </pic:nvPicPr>
+                  <pic:blipFill>
+                    <a:blip r:embed="rId22"/>
+                    <a:stretch>
+                      <a:fillRect/>
+                    </a:stretch>
+                  </pic:blipFill>
+                  <pic:spPr>
+                    <a:xfrm>
+                      <a:off x="0" y="0"/>
+                      <a:ext cx="2505075" cy="1200150"/>
+                    </a:xfrm>
+                    <a:prstGeom prst="rect">
+                      <a:avLst/>
+                    </a:prstGeom>
+                  </pic:spPr>
+                </pic:pic>
+              </a:graphicData>
+            </a:graphic>
+          </wp:inline>
+        </w:drawing>
+      </w:r>
+      <w:r>
+        <w:rPr>
+          <w:noProof/>
+        </w:rPr>
+        <w:drawing>
+          <wp:inline distT="0" distB="0" distL="0" distR="0" wp14:anchorId="389CBD08" wp14:editId="700CA1D0">
+            <wp:extent cx="2139930" cy="1017917"/>
+            <wp:effectExtent l="0" t="0" r="0" b="0"/>
+            <wp:docPr id="10" name="Picture 10"/>
+            <wp:cNvGraphicFramePr>
+              <a:graphicFrameLocks xmlns:a="http://schemas.openxmlformats.org/drawingml/2006/main" noChangeAspect="1"/>
+            </wp:cNvGraphicFramePr>
+            <a:graphic xmlns:a="http://schemas.openxmlformats.org/drawingml/2006/main">
+              <a:graphicData uri="http://schemas.openxmlformats.org/drawingml/2006/picture">
+                <pic:pic xmlns:pic="http://schemas.openxmlformats.org/drawingml/2006/picture">
+                  <pic:nvPicPr>
+                    <pic:cNvPr id="1" name=""/>
+                    <pic:cNvPicPr/>
+                  </pic:nvPicPr>
+                  <pic:blipFill rotWithShape="1">
+                    <a:blip r:embed="rId23"/>
+                    <a:srcRect t="72520" r="82293" b="12506"/>
+                    <a:stretch/>
+                  </pic:blipFill>
+                  <pic:spPr bwMode="auto">
+                    <a:xfrm>
+                      <a:off x="0" y="0"/>
+                      <a:ext cx="2161944" cy="1028389"/>
+                    </a:xfrm>
+                    <a:prstGeom prst="rect">
+                      <a:avLst/>
+                    </a:prstGeom>
+                    <a:ln>
+                      <a:noFill/>
+                    </a:ln>
+                    <a:extLst>
+                      <a:ext uri="{53640926-AAD7-44D8-BBD7-CCE9431645EC}">
+                        <a14:shadowObscured xmlns:a14="http://schemas.microsoft.com/office/drawing/2010/main"/>
+                      </a:ext>
+                    </a:extLst>
+                  </pic:spPr>
+                </pic:pic>
+              </a:graphicData>
+            </a:graphic>
+          </wp:inline>
+        </w:drawing>
+      </w:r>
+      <w:bookmarkStart w:id="0" w:name="_GoBack"/>
+      <w:bookmarkEnd w:id="0"/>
+    </w:p>
+    <w:p>
+      <w:pPr>
+        <w:tabs>
+          <w:tab w:val="left" w:pos="1071"/>
+        </w:tabs>
+        <w:jc w:val="center"/>
+        <w:rPr>
+          <w:lang w:val="es-PA"/>
+        </w:rPr>
+      </w:pPr>
+      <w:r>
+        <w:rPr>
+          <w:noProof/>
+        </w:rPr>
+        <w:drawing>
+          <wp:inline distT="0" distB="0" distL="0" distR="0" wp14:anchorId="04F7717D" wp14:editId="38C2D81B">
+            <wp:extent cx="4087230" cy="2147978"/>
+            <wp:effectExtent l="0" t="0" r="8890" b="5080"/>
+            <wp:docPr id="13" name="Picture 13"/>
+            <wp:cNvGraphicFramePr>
+              <a:graphicFrameLocks xmlns:a="http://schemas.openxmlformats.org/drawingml/2006/main" noChangeAspect="1"/>
+            </wp:cNvGraphicFramePr>
+            <a:graphic xmlns:a="http://schemas.openxmlformats.org/drawingml/2006/main">
+              <a:graphicData uri="http://schemas.openxmlformats.org/drawingml/2006/picture">
+                <pic:pic xmlns:pic="http://schemas.openxmlformats.org/drawingml/2006/picture">
+                  <pic:nvPicPr>
+                    <pic:cNvPr id="1" name=""/>
+                    <pic:cNvPicPr/>
+                  </pic:nvPicPr>
+                  <pic:blipFill>
+                    <a:blip r:embed="rId24"/>
+                    <a:stretch>
+                      <a:fillRect/>
+                    </a:stretch>
+                  </pic:blipFill>
+                  <pic:spPr>
+                    <a:xfrm>
+                      <a:off x="0" y="0"/>
+                      <a:ext cx="4136075" cy="2173648"/>
+                    </a:xfrm>
+                    <a:prstGeom prst="rect">
+                      <a:avLst/>
+                    </a:prstGeom>
+                  </pic:spPr>
+                </pic:pic>
+              </a:graphicData>
+            </a:graphic>
+          </wp:inline>
+        </w:drawing>
+      </w:r>
+    </w:p>
+    <w:p>
+      <w:pPr>
+        <w:tabs>
+          <w:tab w:val="left" w:pos="1071"/>
+        </w:tabs>
+        <w:rPr>
+          <w:lang w:val="es-PA"/>
+        </w:rPr>
+      </w:pPr>
+      <w:r>
+        <w:rPr>
+          <w:lang w:val="es-PA"/>
+        </w:rPr>
+        <w:t>12 – Descargue el archivo y observe el funcionamiento.</w:t>
+      </w:r>
+    </w:p>
+    <w:p>
+      <w:pPr>
+        <w:tabs>
+          <w:tab w:val="left" w:pos="1071"/>
+        </w:tabs>
+        <w:jc w:val="both"/>
+        <w:rPr>
+          <w:lang w:val="es-PA"/>
+        </w:rPr>
+      </w:pPr>
+    </w:p>
+    <w:p>
+      <w:pPr>
+        <w:tabs>
+          <w:tab w:val="left" w:pos="1071"/>
+        </w:tabs>
+        <w:jc w:val="both"/>
+        <w:rPr>
+          <w:lang w:val="es-PA"/>
+        </w:rPr>
+      </w:pPr>
+    </w:p>
+    <w:p>
+      <w:pPr>
+        <w:tabs>
+          <w:tab w:val="left" w:pos="1071"/>
+        </w:tabs>
+        <w:jc w:val="both"/>
+        <w:rPr>
+          <w:lang w:val="es-PA"/>
+        </w:rPr>
+      </w:pPr>
+      <w:r>
+        <w:rPr>
+          <w:lang w:val="es-PA"/>
+        </w:rPr>
+        <w:lastRenderedPageBreak/>
         <w:t>13</w:t>
       </w:r>
       <w:r>
@@ -4912,16 +5304,48 @@
         <w:rPr>
           <w:lang w:val="es-PA"/>
         </w:rPr>
-        <w:t>Ver tabla de sigu</w:t>
-      </w:r>
-      <w:bookmarkStart w:id="0" w:name="_GoBack"/>
-      <w:bookmarkEnd w:id="0"/>
-      <w:r>
-        <w:rPr>
-          <w:lang w:val="es-PA"/>
-        </w:rPr>
-        <w:t>iente página</w:t>
-      </w:r>
+        <w:t>Ver tabla de siguiente página</w:t>
+      </w:r>
+    </w:p>
+    <w:p>
+      <w:pPr>
+        <w:tabs>
+          <w:tab w:val="left" w:pos="1071"/>
+        </w:tabs>
+        <w:rPr>
+          <w:lang w:val="es-PA"/>
+        </w:rPr>
+      </w:pPr>
+    </w:p>
+    <w:p>
+      <w:pPr>
+        <w:tabs>
+          <w:tab w:val="left" w:pos="1071"/>
+        </w:tabs>
+        <w:rPr>
+          <w:lang w:val="es-PA"/>
+        </w:rPr>
+      </w:pPr>
+    </w:p>
+    <w:p>
+      <w:pPr>
+        <w:tabs>
+          <w:tab w:val="left" w:pos="1071"/>
+        </w:tabs>
+        <w:rPr>
+          <w:lang w:val="es-PA"/>
+        </w:rPr>
+      </w:pPr>
+    </w:p>
+    <w:p>
+      <w:pPr>
+        <w:tabs>
+          <w:tab w:val="left" w:pos="1071"/>
+        </w:tabs>
+        <w:rPr>
+          <w:lang w:val="es-PA"/>
+        </w:rPr>
+      </w:pPr>
     </w:p>
     <w:p>
       <w:pPr>
@@ -5069,6 +5493,7 @@
           <w:i/>
           <w:lang w:val="es-PA"/>
         </w:rPr>
+        <w:lastRenderedPageBreak/>
         <w:t>Tabla 1.2 – Listado de Asignación</w:t>
       </w:r>
     </w:p>
@@ -10245,7 +10670,7 @@
 </file>
 
 <file path=customXml/itemProps1.xml><?xml version="1.0" encoding="utf-8"?>
-<ds:datastoreItem xmlns:ds="http://schemas.openxmlformats.org/officeDocument/2006/customXml" ds:itemID="{346F3BA0-B134-47E3-9777-8EBE38935A96}">
+<ds:datastoreItem xmlns:ds="http://schemas.openxmlformats.org/officeDocument/2006/customXml" ds:itemID="{50B5DD7F-25DA-487D-AB9F-766938AFDD8F}">
   <ds:schemaRefs>
     <ds:schemaRef ds:uri="http://schemas.openxmlformats.org/officeDocument/2006/bibliography"/>
   </ds:schemaRefs>

</xml_diff>